<commit_message>
Fix the project materials
</commit_message>
<xml_diff>
--- a/SOFTWARE ENGINEERING/Course Project Materials/D2.RequirementsDoc.docx
+++ b/SOFTWARE ENGINEERING/Course Project Materials/D2.RequirementsDoc.docx
@@ -1,609 +1,117 @@
 
 <file path=word/document.xml><?xml version="1.0" encoding="utf-8"?>
-<w:document xmlns:wpc="http://schemas.microsoft.com/office/word/2010/wordprocessingCanvas" xmlns:cx="http://schemas.microsoft.com/office/drawing/2014/chartex" xmlns:cx1="http://schemas.microsoft.com/office/drawing/2015/9/8/chartex" xmlns:cx2="http://schemas.microsoft.com/office/drawing/2015/10/21/chartex" xmlns:cx3="http://schemas.microsoft.com/office/drawing/2016/5/9/chartex" xmlns:cx4="http://schemas.microsoft.com/office/drawing/2016/5/10/chartex" xmlns:cx5="http://schemas.microsoft.com/office/drawing/2016/5/11/chartex" xmlns:cx6="http://schemas.microsoft.com/office/drawing/2016/5/12/chartex" xmlns:cx7="http://schemas.microsoft.com/office/drawing/2016/5/13/chartex" xmlns:cx8="http://schemas.microsoft.com/office/drawing/2016/5/14/chartex" xmlns:mc="http://schemas.openxmlformats.org/markup-compatibility/2006" xmlns:aink="http://schemas.microsoft.com/office/drawing/2016/ink" xmlns:am3d="http://schemas.microsoft.com/office/drawing/2017/model3d" xmlns:o="urn:schemas-microsoft-com:office:office" xmlns:oel="http://schemas.microsoft.com/office/2019/extlst" xmlns:r="http://schemas.openxmlformats.org/officeDocument/2006/relationships" xmlns:m="http://schemas.openxmlformats.org/officeDocument/2006/math" xmlns:v="urn:schemas-microsoft-com:vml" xmlns:wp14="http://schemas.microsoft.com/office/word/2010/wordprocessingDrawing" xmlns:wp="http://schemas.openxmlformats.org/drawingml/2006/wordprocessingDrawing" xmlns:w10="urn:schemas-microsoft-com:office:word" xmlns:w="http://schemas.openxmlformats.org/wordprocessingml/2006/main" xmlns:w14="http://schemas.microsoft.com/office/word/2010/wordml" xmlns:w15="http://schemas.microsoft.com/office/word/2012/wordml" xmlns:w16cex="http://schemas.microsoft.com/office/word/2018/wordml/cex" xmlns:w16cid="http://schemas.microsoft.com/office/word/2016/wordml/cid" xmlns:w16="http://schemas.microsoft.com/office/word/2018/wordml" xmlns:w16du="http://schemas.microsoft.com/office/word/2023/wordml/word16du" xmlns:w16sdtdh="http://schemas.microsoft.com/office/word/2020/wordml/sdtdatahash" xmlns:w16se="http://schemas.microsoft.com/office/word/2015/wordml/symex" xmlns:wpg="http://schemas.microsoft.com/office/word/2010/wordprocessingGroup" xmlns:wpi="http://schemas.microsoft.com/office/word/2010/wordprocessingInk" xmlns:wne="http://schemas.microsoft.com/office/word/2006/wordml" xmlns:wps="http://schemas.microsoft.com/office/word/2010/wordprocessingShape" mc:Ignorable="w14 w15 w16se w16cid w16 w16cex w16sdtdh w16du wp14">
+<w:document xmlns:wpc="http://schemas.microsoft.com/office/word/2010/wordprocessingCanvas" xmlns:cx="http://schemas.microsoft.com/office/drawing/2014/chartex" xmlns:cx1="http://schemas.microsoft.com/office/drawing/2015/9/8/chartex" xmlns:cx2="http://schemas.microsoft.com/office/drawing/2015/10/21/chartex" xmlns:cx3="http://schemas.microsoft.com/office/drawing/2016/5/9/chartex" xmlns:cx4="http://schemas.microsoft.com/office/drawing/2016/5/10/chartex" xmlns:cx5="http://schemas.microsoft.com/office/drawing/2016/5/11/chartex" xmlns:cx6="http://schemas.microsoft.com/office/drawing/2016/5/12/chartex" xmlns:cx7="http://schemas.microsoft.com/office/drawing/2016/5/13/chartex" xmlns:cx8="http://schemas.microsoft.com/office/drawing/2016/5/14/chartex" xmlns:mc="http://schemas.openxmlformats.org/markup-compatibility/2006" xmlns:aink="http://schemas.microsoft.com/office/drawing/2016/ink" xmlns:am3d="http://schemas.microsoft.com/office/drawing/2017/model3d" xmlns:o="urn:schemas-microsoft-com:office:office" xmlns:oel="http://schemas.microsoft.com/office/2019/extlst" xmlns:r="http://schemas.openxmlformats.org/officeDocument/2006/relationships" xmlns:m="http://schemas.openxmlformats.org/officeDocument/2006/math" xmlns:v="urn:schemas-microsoft-com:vml" xmlns:wp14="http://schemas.microsoft.com/office/word/2010/wordprocessingDrawing" xmlns:wp="http://schemas.openxmlformats.org/drawingml/2006/wordprocessingDrawing" xmlns:w10="urn:schemas-microsoft-com:office:word" xmlns:w="http://schemas.openxmlformats.org/wordprocessingml/2006/main" xmlns:w14="http://schemas.microsoft.com/office/word/2010/wordml" xmlns:w15="http://schemas.microsoft.com/office/word/2012/wordml" xmlns:w16cex="http://schemas.microsoft.com/office/word/2018/wordml/cex" xmlns:w16cid="http://schemas.microsoft.com/office/word/2016/wordml/cid" xmlns:w16="http://schemas.microsoft.com/office/word/2018/wordml" xmlns:w16du="http://schemas.microsoft.com/office/word/2023/wordml/word16du" xmlns:w16sdtdh="http://schemas.microsoft.com/office/word/2020/wordml/sdtdatahash" xmlns:w16sdtfl="http://schemas.microsoft.com/office/word/2024/wordml/sdtformatlock" xmlns:w16se="http://schemas.microsoft.com/office/word/2015/wordml/symex" xmlns:wpg="http://schemas.microsoft.com/office/word/2010/wordprocessingGroup" xmlns:wpi="http://schemas.microsoft.com/office/word/2010/wordprocessingInk" xmlns:wne="http://schemas.microsoft.com/office/word/2006/wordml" xmlns:wps="http://schemas.microsoft.com/office/word/2010/wordprocessingShape" mc:Ignorable="w14 w15 w16se w16cid w16 w16cex w16sdtdh w16sdtfl w16du wp14">
   <w:body>
     <w:p>
       <w:pPr>
         <w:pStyle w:val="Title"/>
-      </w:pPr>
-      <w:r>
-        <w:rPr>
-          <w:rFonts w:cs="Calibri"/>
-          <w:b/>
+        <w:jc w:val="center"/>
+      </w:pPr>
+      <w:r>
+        <w:rPr>
+          <w:rFonts w:ascii="Arial" w:hAnsi="Arial" w:cs="Arial"/>
+          <w:color w:val="000000"/>
+          <w:bdr w:val="none" w:sz="0" w:space="0" w:color="auto" w:frame="1"/>
+        </w:rPr>
+        <w:fldChar w:fldCharType="begin"/>
+      </w:r>
+      <w:r>
+        <w:rPr>
+          <w:rFonts w:ascii="Arial" w:hAnsi="Arial" w:cs="Arial"/>
+          <w:color w:val="000000"/>
+          <w:bdr w:val="none" w:sz="0" w:space="0" w:color="auto" w:frame="1"/>
+        </w:rPr>
+        <w:instrText xml:space="preserve"> INCLUDEPICTURE "https://lh7-rt.googleusercontent.com/docsz/AD_4nXe9KGqy8HVrGhhlsRYG5PpAlIpeWn2YxoZaW-uXUijUmNrMTKRnJJ0Q1bxuydOcY27_r546BXZ-LWMHHBLj8c1Td5hQMRSp522rAAvDfHQq1pJSeKF6fgdwzxmoTAWy-FIHsXGfxw?key=9LHr2ZLwQATXhWeIdSOQXQ" \* MERGEFORMATINET </w:instrText>
+      </w:r>
+      <w:r>
+        <w:rPr>
+          <w:rFonts w:ascii="Arial" w:hAnsi="Arial" w:cs="Arial"/>
+          <w:color w:val="000000"/>
+          <w:bdr w:val="none" w:sz="0" w:space="0" w:color="auto" w:frame="1"/>
+        </w:rPr>
+        <w:fldChar w:fldCharType="separate"/>
+      </w:r>
+      <w:r>
+        <w:rPr>
+          <w:rFonts w:ascii="Arial" w:hAnsi="Arial" w:cs="Arial"/>
           <w:noProof/>
-          <w:sz w:val="22"/>
-        </w:rPr>
-        <mc:AlternateContent>
-          <mc:Choice Requires="wpg">
-            <w:drawing>
-              <wp:inline distT="0" distB="0" distL="0" distR="0" wp14:anchorId="05523501" wp14:editId="2DED3FF2">
-                <wp:extent cx="5943600" cy="1002030"/>
-                <wp:effectExtent l="0" t="0" r="0" b="0"/>
-                <wp:docPr id="1200" name="Group 1200"/>
-                <wp:cNvGraphicFramePr/>
-                <a:graphic xmlns:a="http://schemas.openxmlformats.org/drawingml/2006/main">
-                  <a:graphicData uri="http://schemas.microsoft.com/office/word/2010/wordprocessingGroup">
-                    <wpg:wgp>
-                      <wpg:cNvGrpSpPr/>
-                      <wpg:grpSpPr>
-                        <a:xfrm>
-                          <a:off x="0" y="0"/>
-                          <a:ext cx="5943600" cy="1002030"/>
-                          <a:chOff x="0" y="0"/>
-                          <a:chExt cx="6418966" cy="1083255"/>
-                        </a:xfrm>
-                      </wpg:grpSpPr>
-                      <pic:pic xmlns:pic="http://schemas.openxmlformats.org/drawingml/2006/picture">
-                        <pic:nvPicPr>
-                          <pic:cNvPr id="80" name="Picture 80"/>
-                          <pic:cNvPicPr/>
-                        </pic:nvPicPr>
-                        <pic:blipFill>
-                          <a:blip r:embed="rId5"/>
-                          <a:stretch>
-                            <a:fillRect/>
-                          </a:stretch>
-                        </pic:blipFill>
-                        <pic:spPr>
-                          <a:xfrm>
-                            <a:off x="3810" y="17019"/>
-                            <a:ext cx="6388100" cy="982980"/>
-                          </a:xfrm>
-                          <a:prstGeom prst="rect">
-                            <a:avLst/>
-                          </a:prstGeom>
-                        </pic:spPr>
-                      </pic:pic>
-                      <wps:wsp>
-                        <wps:cNvPr id="81" name="Rectangle 81"/>
-                        <wps:cNvSpPr/>
-                        <wps:spPr>
-                          <a:xfrm>
-                            <a:off x="0" y="0"/>
-                            <a:ext cx="42144" cy="189937"/>
-                          </a:xfrm>
-                          <a:prstGeom prst="rect">
-                            <a:avLst/>
-                          </a:prstGeom>
-                          <a:ln>
-                            <a:noFill/>
-                          </a:ln>
-                        </wps:spPr>
-                        <wps:txbx>
-                          <w:txbxContent>
-                            <w:p>
-                              <w:r>
-                                <w:rPr>
-                                  <w:rFonts w:ascii="Calibri" w:eastAsia="Calibri" w:hAnsi="Calibri" w:cs="Calibri"/>
-                                </w:rPr>
-                                <w:t xml:space="preserve"> </w:t>
-                              </w:r>
-                            </w:p>
-                          </w:txbxContent>
-                        </wps:txbx>
-                        <wps:bodyPr horzOverflow="overflow" vert="horz" lIns="0" tIns="0" rIns="0" bIns="0" rtlCol="0">
-                          <a:noAutofit/>
-                        </wps:bodyPr>
-                      </wps:wsp>
-                      <wps:wsp>
-                        <wps:cNvPr id="82" name="Rectangle 82"/>
-                        <wps:cNvSpPr/>
-                        <wps:spPr>
-                          <a:xfrm>
-                            <a:off x="0" y="170688"/>
-                            <a:ext cx="42144" cy="189937"/>
-                          </a:xfrm>
-                          <a:prstGeom prst="rect">
-                            <a:avLst/>
-                          </a:prstGeom>
-                          <a:ln>
-                            <a:noFill/>
-                          </a:ln>
-                        </wps:spPr>
-                        <wps:txbx>
-                          <w:txbxContent>
-                            <w:p>
-                              <w:r>
-                                <w:rPr>
-                                  <w:rFonts w:ascii="Calibri" w:eastAsia="Calibri" w:hAnsi="Calibri" w:cs="Calibri"/>
-                                </w:rPr>
-                                <w:t xml:space="preserve"> </w:t>
-                              </w:r>
-                            </w:p>
-                          </w:txbxContent>
-                        </wps:txbx>
-                        <wps:bodyPr horzOverflow="overflow" vert="horz" lIns="0" tIns="0" rIns="0" bIns="0" rtlCol="0">
-                          <a:noAutofit/>
-                        </wps:bodyPr>
-                      </wps:wsp>
-                      <wps:wsp>
-                        <wps:cNvPr id="90" name="Rectangle 90"/>
-                        <wps:cNvSpPr/>
-                        <wps:spPr>
-                          <a:xfrm>
-                            <a:off x="0" y="893318"/>
-                            <a:ext cx="42144" cy="189937"/>
-                          </a:xfrm>
-                          <a:prstGeom prst="rect">
-                            <a:avLst/>
-                          </a:prstGeom>
-                          <a:ln>
-                            <a:noFill/>
-                          </a:ln>
-                        </wps:spPr>
-                        <wps:txbx>
-                          <w:txbxContent>
-                            <w:p>
-                              <w:r>
-                                <w:rPr>
-                                  <w:rFonts w:ascii="Calibri" w:eastAsia="Calibri" w:hAnsi="Calibri" w:cs="Calibri"/>
-                                </w:rPr>
-                                <w:t xml:space="preserve"> </w:t>
-                              </w:r>
-                            </w:p>
-                          </w:txbxContent>
-                        </wps:txbx>
-                        <wps:bodyPr horzOverflow="overflow" vert="horz" lIns="0" tIns="0" rIns="0" bIns="0" rtlCol="0">
-                          <a:noAutofit/>
-                        </wps:bodyPr>
-                      </wps:wsp>
-                      <wps:wsp>
-                        <wps:cNvPr id="148" name="Rectangle 148"/>
-                        <wps:cNvSpPr/>
-                        <wps:spPr>
-                          <a:xfrm>
-                            <a:off x="5563870" y="96012"/>
-                            <a:ext cx="564498" cy="206453"/>
-                          </a:xfrm>
-                          <a:prstGeom prst="rect">
-                            <a:avLst/>
-                          </a:prstGeom>
-                          <a:ln>
-                            <a:noFill/>
-                          </a:ln>
-                        </wps:spPr>
-                        <wps:txbx>
-                          <w:txbxContent>
-                            <w:p>
-                              <w:r>
-                                <w:rPr>
-                                  <w:rFonts w:ascii="Calibri" w:eastAsia="Calibri" w:hAnsi="Calibri" w:cs="Calibri"/>
-                                  <w:color w:val="FFFFFF"/>
-                                </w:rPr>
-                                <w:t xml:space="preserve">CS-UH </w:t>
-                              </w:r>
-                            </w:p>
-                          </w:txbxContent>
-                        </wps:txbx>
-                        <wps:bodyPr horzOverflow="overflow" vert="horz" lIns="0" tIns="0" rIns="0" bIns="0" rtlCol="0">
-                          <a:noAutofit/>
-                        </wps:bodyPr>
-                      </wps:wsp>
-                      <wps:wsp>
-                        <wps:cNvPr id="149" name="Rectangle 149"/>
-                        <wps:cNvSpPr/>
-                        <wps:spPr>
-                          <a:xfrm>
-                            <a:off x="5989066" y="96012"/>
-                            <a:ext cx="412884" cy="206453"/>
-                          </a:xfrm>
-                          <a:prstGeom prst="rect">
-                            <a:avLst/>
-                          </a:prstGeom>
-                          <a:ln>
-                            <a:noFill/>
-                          </a:ln>
-                        </wps:spPr>
-                        <wps:txbx>
-                          <w:txbxContent>
-                            <w:p>
-                              <w:r>
-                                <w:rPr>
-                                  <w:rFonts w:ascii="Calibri" w:eastAsia="Calibri" w:hAnsi="Calibri" w:cs="Calibri"/>
-                                  <w:color w:val="FFFFFF"/>
-                                </w:rPr>
-                                <w:t>2012</w:t>
-                              </w:r>
-                            </w:p>
-                          </w:txbxContent>
-                        </wps:txbx>
-                        <wps:bodyPr horzOverflow="overflow" vert="horz" lIns="0" tIns="0" rIns="0" bIns="0" rtlCol="0">
-                          <a:noAutofit/>
-                        </wps:bodyPr>
-                      </wps:wsp>
-                      <wps:wsp>
-                        <wps:cNvPr id="150" name="Rectangle 150"/>
-                        <wps:cNvSpPr/>
-                        <wps:spPr>
-                          <a:xfrm>
-                            <a:off x="6298438" y="105156"/>
-                            <a:ext cx="42144" cy="189937"/>
-                          </a:xfrm>
-                          <a:prstGeom prst="rect">
-                            <a:avLst/>
-                          </a:prstGeom>
-                          <a:ln>
-                            <a:noFill/>
-                          </a:ln>
-                        </wps:spPr>
-                        <wps:txbx>
-                          <w:txbxContent>
-                            <w:p>
-                              <w:r>
-                                <w:rPr>
-                                  <w:rFonts w:ascii="Calibri" w:eastAsia="Calibri" w:hAnsi="Calibri" w:cs="Calibri"/>
-                                  <w:color w:val="FFFFFF"/>
-                                </w:rPr>
-                                <w:t xml:space="preserve"> </w:t>
-                              </w:r>
-                            </w:p>
-                          </w:txbxContent>
-                        </wps:txbx>
-                        <wps:bodyPr horzOverflow="overflow" vert="horz" lIns="0" tIns="0" rIns="0" bIns="0" rtlCol="0">
-                          <a:noAutofit/>
-                        </wps:bodyPr>
-                      </wps:wsp>
-                      <wps:wsp>
-                        <wps:cNvPr id="151" name="Rectangle 151"/>
-                        <wps:cNvSpPr/>
-                        <wps:spPr>
-                          <a:xfrm>
-                            <a:off x="4174022" y="390993"/>
-                            <a:ext cx="2244932" cy="309679"/>
-                          </a:xfrm>
-                          <a:prstGeom prst="rect">
-                            <a:avLst/>
-                          </a:prstGeom>
-                          <a:ln>
-                            <a:noFill/>
-                          </a:ln>
-                        </wps:spPr>
-                        <wps:txbx>
-                          <w:txbxContent>
-                            <w:p>
-                              <w:r>
-                                <w:rPr>
-                                  <w:rFonts w:ascii="Calibri" w:eastAsia="Calibri" w:hAnsi="Calibri" w:cs="Calibri"/>
-                                  <w:color w:val="FFFFFF"/>
-                                  <w:sz w:val="36"/>
-                                </w:rPr>
-                                <w:t>Software Engineering</w:t>
-                              </w:r>
-                            </w:p>
-                          </w:txbxContent>
-                        </wps:txbx>
-                        <wps:bodyPr horzOverflow="overflow" vert="horz" lIns="0" tIns="0" rIns="0" bIns="0" rtlCol="0">
-                          <a:noAutofit/>
-                        </wps:bodyPr>
-                      </wps:wsp>
-                      <wps:wsp>
-                        <wps:cNvPr id="152" name="Rectangle 152"/>
-                        <wps:cNvSpPr/>
-                        <wps:spPr>
-                          <a:xfrm>
-                            <a:off x="6298438" y="391161"/>
-                            <a:ext cx="68712" cy="309679"/>
-                          </a:xfrm>
-                          <a:prstGeom prst="rect">
-                            <a:avLst/>
-                          </a:prstGeom>
-                          <a:ln>
-                            <a:noFill/>
-                          </a:ln>
-                        </wps:spPr>
-                        <wps:txbx>
-                          <w:txbxContent>
-                            <w:p>
-                              <w:r>
-                                <w:rPr>
-                                  <w:rFonts w:ascii="Calibri" w:eastAsia="Calibri" w:hAnsi="Calibri" w:cs="Calibri"/>
-                                  <w:color w:val="FFFFFF"/>
-                                  <w:sz w:val="36"/>
-                                </w:rPr>
-                                <w:t xml:space="preserve"> </w:t>
-                              </w:r>
-                            </w:p>
-                          </w:txbxContent>
-                        </wps:txbx>
-                        <wps:bodyPr horzOverflow="overflow" vert="horz" lIns="0" tIns="0" rIns="0" bIns="0" rtlCol="0">
-                          <a:noAutofit/>
-                        </wps:bodyPr>
-                      </wps:wsp>
-                      <wps:wsp>
-                        <wps:cNvPr id="153" name="Rectangle 153"/>
-                        <wps:cNvSpPr/>
-                        <wps:spPr>
-                          <a:xfrm>
-                            <a:off x="6350254" y="391161"/>
-                            <a:ext cx="68712" cy="309679"/>
-                          </a:xfrm>
-                          <a:prstGeom prst="rect">
-                            <a:avLst/>
-                          </a:prstGeom>
-                          <a:ln>
-                            <a:noFill/>
-                          </a:ln>
-                        </wps:spPr>
-                        <wps:txbx>
-                          <w:txbxContent>
-                            <w:p>
-                              <w:r>
-                                <w:rPr>
-                                  <w:rFonts w:ascii="Calibri" w:eastAsia="Calibri" w:hAnsi="Calibri" w:cs="Calibri"/>
-                                  <w:color w:val="FFFFFF"/>
-                                  <w:sz w:val="36"/>
-                                </w:rPr>
-                                <w:t xml:space="preserve"> </w:t>
-                              </w:r>
-                            </w:p>
-                          </w:txbxContent>
-                        </wps:txbx>
-                        <wps:bodyPr horzOverflow="overflow" vert="horz" lIns="0" tIns="0" rIns="0" bIns="0" rtlCol="0">
-                          <a:noAutofit/>
-                        </wps:bodyPr>
-                      </wps:wsp>
-                      <wps:wsp>
-                        <wps:cNvPr id="155" name="Rectangle 155"/>
-                        <wps:cNvSpPr/>
-                        <wps:spPr>
-                          <a:xfrm>
-                            <a:off x="5957062" y="794259"/>
-                            <a:ext cx="45808" cy="206453"/>
-                          </a:xfrm>
-                          <a:prstGeom prst="rect">
-                            <a:avLst/>
-                          </a:prstGeom>
-                          <a:ln>
-                            <a:noFill/>
-                          </a:ln>
-                        </wps:spPr>
-                        <wps:txbx>
-                          <w:txbxContent>
-                            <w:p>
-                              <w:r>
-                                <w:rPr>
-                                  <w:rFonts w:ascii="Calibri" w:eastAsia="Calibri" w:hAnsi="Calibri" w:cs="Calibri"/>
-                                  <w:color w:val="FFFFFF"/>
-                                </w:rPr>
-                                <w:t xml:space="preserve"> </w:t>
-                              </w:r>
-                            </w:p>
-                          </w:txbxContent>
-                        </wps:txbx>
-                        <wps:bodyPr horzOverflow="overflow" vert="horz" lIns="0" tIns="0" rIns="0" bIns="0" rtlCol="0">
-                          <a:noAutofit/>
-                        </wps:bodyPr>
-                      </wps:wsp>
-                      <wps:wsp>
-                        <wps:cNvPr id="156" name="Rectangle 156"/>
-                        <wps:cNvSpPr/>
-                        <wps:spPr>
-                          <a:xfrm>
-                            <a:off x="5990590" y="794259"/>
-                            <a:ext cx="206137" cy="206453"/>
-                          </a:xfrm>
-                          <a:prstGeom prst="rect">
-                            <a:avLst/>
-                          </a:prstGeom>
-                          <a:ln>
-                            <a:noFill/>
-                          </a:ln>
-                        </wps:spPr>
-                        <wps:txbx>
-                          <w:txbxContent>
-                            <w:p/>
-                          </w:txbxContent>
-                        </wps:txbx>
-                        <wps:bodyPr horzOverflow="overflow" vert="horz" lIns="0" tIns="0" rIns="0" bIns="0" rtlCol="0">
-                          <a:noAutofit/>
-                        </wps:bodyPr>
-                      </wps:wsp>
-                    </wpg:wgp>
-                  </a:graphicData>
-                </a:graphic>
-              </wp:inline>
-            </w:drawing>
-          </mc:Choice>
-          <mc:Fallback>
-            <w:pict>
-              <v:group w14:anchorId="05523501" id="Group 1200" o:spid="_x0000_s1026" style="width:468pt;height:78.9pt;mso-position-horizontal-relative:char;mso-position-vertical-relative:line" coordsize="64189,10832" o:gfxdata="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">
-                <v:shapetype id="_x0000_t75" coordsize="21600,21600" o:spt="75" o:preferrelative="t" path="m@4@5l@4@11@9@11@9@5xe" filled="f" stroked="f">
-                  <v:stroke joinstyle="miter"/>
-                  <v:formulas>
-                    <v:f eqn="if lineDrawn pixelLineWidth 0"/>
-                    <v:f eqn="sum @0 1 0"/>
-                    <v:f eqn="sum 0 0 @1"/>
-                    <v:f eqn="prod @2 1 2"/>
-                    <v:f eqn="prod @3 21600 pixelWidth"/>
-                    <v:f eqn="prod @3 21600 pixelHeight"/>
-                    <v:f eqn="sum @0 0 1"/>
-                    <v:f eqn="prod @6 1 2"/>
-                    <v:f eqn="prod @7 21600 pixelWidth"/>
-                    <v:f eqn="sum @8 21600 0"/>
-                    <v:f eqn="prod @7 21600 pixelHeight"/>
-                    <v:f eqn="sum @10 21600 0"/>
-                  </v:formulas>
-                  <v:path o:extrusionok="f" gradientshapeok="t" o:connecttype="rect"/>
-                  <o:lock v:ext="edit" aspectratio="t"/>
-                </v:shapetype>
-                <v:shape id="Picture 80" o:spid="_x0000_s1027" type="#_x0000_t75" style="position:absolute;left:38;top:170;width:63881;height:9829;visibility:visible;mso-wrap-style:square" o:gfxdata="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">
-                  <v:imagedata r:id="rId6" o:title=""/>
-                </v:shape>
-                <v:rect id="Rectangle 81" o:spid="_x0000_s1028" style="position:absolute;width:421;height:1899;visibility:visible;mso-wrap-style:square;v-text-anchor:top" o:gfxdata="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" filled="f" stroked="f">
-                  <v:textbox inset="0,0,0,0">
-                    <w:txbxContent>
-                      <w:p>
-                        <w:r>
-                          <w:rPr>
-                            <w:rFonts w:ascii="Calibri" w:eastAsia="Calibri" w:hAnsi="Calibri" w:cs="Calibri"/>
-                          </w:rPr>
-                          <w:t xml:space="preserve"> </w:t>
-                        </w:r>
-                      </w:p>
-                    </w:txbxContent>
-                  </v:textbox>
-                </v:rect>
-                <v:rect id="Rectangle 82" o:spid="_x0000_s1029" style="position:absolute;top:1706;width:421;height:1900;visibility:visible;mso-wrap-style:square;v-text-anchor:top" o:gfxdata="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" filled="f" stroked="f">
-                  <v:textbox inset="0,0,0,0">
-                    <w:txbxContent>
-                      <w:p>
-                        <w:r>
-                          <w:rPr>
-                            <w:rFonts w:ascii="Calibri" w:eastAsia="Calibri" w:hAnsi="Calibri" w:cs="Calibri"/>
-                          </w:rPr>
-                          <w:t xml:space="preserve"> </w:t>
-                        </w:r>
-                      </w:p>
-                    </w:txbxContent>
-                  </v:textbox>
-                </v:rect>
-                <v:rect id="Rectangle 90" o:spid="_x0000_s1030" style="position:absolute;top:8933;width:421;height:1899;visibility:visible;mso-wrap-style:square;v-text-anchor:top" o:gfxdata="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" filled="f" stroked="f">
-                  <v:textbox inset="0,0,0,0">
-                    <w:txbxContent>
-                      <w:p>
-                        <w:r>
-                          <w:rPr>
-                            <w:rFonts w:ascii="Calibri" w:eastAsia="Calibri" w:hAnsi="Calibri" w:cs="Calibri"/>
-                          </w:rPr>
-                          <w:t xml:space="preserve"> </w:t>
-                        </w:r>
-                      </w:p>
-                    </w:txbxContent>
-                  </v:textbox>
-                </v:rect>
-                <v:rect id="Rectangle 148" o:spid="_x0000_s1031" style="position:absolute;left:55638;top:960;width:5645;height:2064;visibility:visible;mso-wrap-style:square;v-text-anchor:top" o:gfxdata="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" filled="f" stroked="f">
-                  <v:textbox inset="0,0,0,0">
-                    <w:txbxContent>
-                      <w:p>
-                        <w:r>
-                          <w:rPr>
-                            <w:rFonts w:ascii="Calibri" w:eastAsia="Calibri" w:hAnsi="Calibri" w:cs="Calibri"/>
-                            <w:color w:val="FFFFFF"/>
-                          </w:rPr>
-                          <w:t xml:space="preserve">CS-UH </w:t>
-                        </w:r>
-                      </w:p>
-                    </w:txbxContent>
-                  </v:textbox>
-                </v:rect>
-                <v:rect id="Rectangle 149" o:spid="_x0000_s1032" style="position:absolute;left:59890;top:960;width:4129;height:2064;visibility:visible;mso-wrap-style:square;v-text-anchor:top" o:gfxdata="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" filled="f" stroked="f">
-                  <v:textbox inset="0,0,0,0">
-                    <w:txbxContent>
-                      <w:p>
-                        <w:r>
-                          <w:rPr>
-                            <w:rFonts w:ascii="Calibri" w:eastAsia="Calibri" w:hAnsi="Calibri" w:cs="Calibri"/>
-                            <w:color w:val="FFFFFF"/>
-                          </w:rPr>
-                          <w:t>2012</w:t>
-                        </w:r>
-                      </w:p>
-                    </w:txbxContent>
-                  </v:textbox>
-                </v:rect>
-                <v:rect id="Rectangle 150" o:spid="_x0000_s1033" style="position:absolute;left:62984;top:1051;width:421;height:1899;visibility:visible;mso-wrap-style:square;v-text-anchor:top" o:gfxdata="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" filled="f" stroked="f">
-                  <v:textbox inset="0,0,0,0">
-                    <w:txbxContent>
-                      <w:p>
-                        <w:r>
-                          <w:rPr>
-                            <w:rFonts w:ascii="Calibri" w:eastAsia="Calibri" w:hAnsi="Calibri" w:cs="Calibri"/>
-                            <w:color w:val="FFFFFF"/>
-                          </w:rPr>
-                          <w:t xml:space="preserve"> </w:t>
-                        </w:r>
-                      </w:p>
-                    </w:txbxContent>
-                  </v:textbox>
-                </v:rect>
-                <v:rect id="Rectangle 151" o:spid="_x0000_s1034" style="position:absolute;left:41740;top:3909;width:22449;height:3097;visibility:visible;mso-wrap-style:square;v-text-anchor:top" o:gfxdata="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" filled="f" stroked="f">
-                  <v:textbox inset="0,0,0,0">
-                    <w:txbxContent>
-                      <w:p>
-                        <w:r>
-                          <w:rPr>
-                            <w:rFonts w:ascii="Calibri" w:eastAsia="Calibri" w:hAnsi="Calibri" w:cs="Calibri"/>
-                            <w:color w:val="FFFFFF"/>
-                            <w:sz w:val="36"/>
-                          </w:rPr>
-                          <w:t>Software Engineering</w:t>
-                        </w:r>
-                      </w:p>
-                    </w:txbxContent>
-                  </v:textbox>
-                </v:rect>
-                <v:rect id="Rectangle 152" o:spid="_x0000_s1035" style="position:absolute;left:62984;top:3911;width:687;height:3097;visibility:visible;mso-wrap-style:square;v-text-anchor:top" o:gfxdata="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" filled="f" stroked="f">
-                  <v:textbox inset="0,0,0,0">
-                    <w:txbxContent>
-                      <w:p>
-                        <w:r>
-                          <w:rPr>
-                            <w:rFonts w:ascii="Calibri" w:eastAsia="Calibri" w:hAnsi="Calibri" w:cs="Calibri"/>
-                            <w:color w:val="FFFFFF"/>
-                            <w:sz w:val="36"/>
-                          </w:rPr>
-                          <w:t xml:space="preserve"> </w:t>
-                        </w:r>
-                      </w:p>
-                    </w:txbxContent>
-                  </v:textbox>
-                </v:rect>
-                <v:rect id="Rectangle 153" o:spid="_x0000_s1036" style="position:absolute;left:63502;top:3911;width:687;height:3097;visibility:visible;mso-wrap-style:square;v-text-anchor:top" o:gfxdata="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" filled="f" stroked="f">
-                  <v:textbox inset="0,0,0,0">
-                    <w:txbxContent>
-                      <w:p>
-                        <w:r>
-                          <w:rPr>
-                            <w:rFonts w:ascii="Calibri" w:eastAsia="Calibri" w:hAnsi="Calibri" w:cs="Calibri"/>
-                            <w:color w:val="FFFFFF"/>
-                            <w:sz w:val="36"/>
-                          </w:rPr>
-                          <w:t xml:space="preserve"> </w:t>
-                        </w:r>
-                      </w:p>
-                    </w:txbxContent>
-                  </v:textbox>
-                </v:rect>
-                <v:rect id="Rectangle 155" o:spid="_x0000_s1037" style="position:absolute;left:59570;top:7942;width:458;height:2065;visibility:visible;mso-wrap-style:square;v-text-anchor:top" o:gfxdata="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" filled="f" stroked="f">
-                  <v:textbox inset="0,0,0,0">
-                    <w:txbxContent>
-                      <w:p>
-                        <w:r>
-                          <w:rPr>
-                            <w:rFonts w:ascii="Calibri" w:eastAsia="Calibri" w:hAnsi="Calibri" w:cs="Calibri"/>
-                            <w:color w:val="FFFFFF"/>
-                          </w:rPr>
-                          <w:t xml:space="preserve"> </w:t>
-                        </w:r>
-                      </w:p>
-                    </w:txbxContent>
-                  </v:textbox>
-                </v:rect>
-                <v:rect id="Rectangle 156" o:spid="_x0000_s1038" style="position:absolute;left:59905;top:7942;width:2062;height:2065;visibility:visible;mso-wrap-style:square;v-text-anchor:top" o:gfxdata="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" filled="f" stroked="f">
-                  <v:textbox inset="0,0,0,0">
-                    <w:txbxContent>
-                      <w:p/>
-                    </w:txbxContent>
-                  </v:textbox>
-                </v:rect>
-                <w10:anchorlock/>
-              </v:group>
-            </w:pict>
-          </mc:Fallback>
-        </mc:AlternateContent>
-      </w:r>
-      <w:r>
-        <w:t xml:space="preserve"> Project </w:t>
-      </w:r>
-      <w:r>
-        <w:t>Deliverable</w:t>
-      </w:r>
-      <w:r>
-        <w:t xml:space="preserve"> 2 (Requirements Document)</w:t>
+          <w:color w:val="000000"/>
+          <w:bdr w:val="none" w:sz="0" w:space="0" w:color="auto" w:frame="1"/>
+        </w:rPr>
+        <w:drawing>
+          <wp:inline distT="0" distB="0" distL="0" distR="0" wp14:anchorId="23132D17" wp14:editId="73AFEAAA">
+            <wp:extent cx="4203700" cy="1879600"/>
+            <wp:effectExtent l="0" t="0" r="0" b="0"/>
+            <wp:docPr id="1538095054" name="Picture 1" descr="A red sign with white text&#10;&#10;AI-generated content may be incorrect."/>
+            <wp:cNvGraphicFramePr>
+              <a:graphicFrameLocks xmlns:a="http://schemas.openxmlformats.org/drawingml/2006/main" noChangeAspect="1"/>
+            </wp:cNvGraphicFramePr>
+            <a:graphic xmlns:a="http://schemas.openxmlformats.org/drawingml/2006/main">
+              <a:graphicData uri="http://schemas.openxmlformats.org/drawingml/2006/picture">
+                <pic:pic xmlns:pic="http://schemas.openxmlformats.org/drawingml/2006/picture">
+                  <pic:nvPicPr>
+                    <pic:cNvPr id="1538095054" name="Picture 1" descr="A red sign with white text&#10;&#10;AI-generated content may be incorrect."/>
+                    <pic:cNvPicPr>
+                      <a:picLocks noChangeAspect="1" noChangeArrowheads="1"/>
+                    </pic:cNvPicPr>
+                  </pic:nvPicPr>
+                  <pic:blipFill>
+                    <a:blip r:embed="rId5">
+                      <a:extLst>
+                        <a:ext uri="{28A0092B-C50C-407E-A947-70E740481C1C}">
+                          <a14:useLocalDpi xmlns:a14="http://schemas.microsoft.com/office/drawing/2010/main" val="0"/>
+                        </a:ext>
+                      </a:extLst>
+                    </a:blip>
+                    <a:srcRect/>
+                    <a:stretch>
+                      <a:fillRect/>
+                    </a:stretch>
+                  </pic:blipFill>
+                  <pic:spPr bwMode="auto">
+                    <a:xfrm>
+                      <a:off x="0" y="0"/>
+                      <a:ext cx="4203700" cy="1879600"/>
+                    </a:xfrm>
+                    <a:prstGeom prst="rect">
+                      <a:avLst/>
+                    </a:prstGeom>
+                    <a:noFill/>
+                    <a:ln>
+                      <a:noFill/>
+                    </a:ln>
+                  </pic:spPr>
+                </pic:pic>
+              </a:graphicData>
+            </a:graphic>
+          </wp:inline>
+        </w:drawing>
+      </w:r>
+      <w:r>
+        <w:rPr>
+          <w:rFonts w:ascii="Arial" w:hAnsi="Arial" w:cs="Arial"/>
+          <w:color w:val="000000"/>
+          <w:bdr w:val="none" w:sz="0" w:space="0" w:color="auto" w:frame="1"/>
+        </w:rPr>
+        <w:fldChar w:fldCharType="end"/>
       </w:r>
     </w:p>
     <w:p>
       <w:pPr>
+        <w:pStyle w:val="Title"/>
+      </w:pPr>
+      <w:r>
+        <w:t xml:space="preserve">Project </w:t>
+      </w:r>
+      <w:r>
+        <w:t>Deliverable</w:t>
+      </w:r>
+      <w:r>
+        <w:t xml:space="preserve"> 2 (Requirements Document)</w:t>
+      </w:r>
+    </w:p>
+    <w:p>
+      <w:pPr>
         <w:spacing w:before="180" w:after="180" w:line="240" w:lineRule="auto"/>
         <w:jc w:val="both"/>
         <w:rPr>
@@ -750,6 +258,7 @@
           <w:szCs w:val="24"/>
           <w14:ligatures w14:val="none"/>
         </w:rPr>
+        <w:lastRenderedPageBreak/>
         <w:drawing>
           <wp:inline distT="0" distB="0" distL="0" distR="0" wp14:anchorId="4B46DB81" wp14:editId="785FCA36">
             <wp:extent cx="4419983" cy="4861981"/>
@@ -766,7 +275,7 @@
                     <pic:cNvPicPr/>
                   </pic:nvPicPr>
                   <pic:blipFill>
-                    <a:blip r:embed="rId7"/>
+                    <a:blip r:embed="rId6"/>
                     <a:stretch>
                       <a:fillRect/>
                     </a:stretch>
@@ -799,7 +308,6 @@
         <w:rPr>
           <w:rFonts w:eastAsia="Times New Roman"/>
         </w:rPr>
-        <w:lastRenderedPageBreak/>
         <w:t>1. Introduction</w:t>
       </w:r>
       <w:r>
@@ -1082,7 +590,19 @@
           <w14:ligatures w14:val="none"/>
         </w:rPr>
         <w:br/>
-        <w:t>If the product is an element of a larger system, identify the interfaces between the product covered by the SRS and the larger system of which the product is an element.</w:t>
+        <w:t xml:space="preserve">If the product is an element of a larger system, identify the interfaces between the product </w:t>
+      </w:r>
+      <w:r>
+        <w:rPr>
+          <w:rFonts w:ascii="Lato" w:eastAsia="Times New Roman" w:hAnsi="Lato" w:cs="Times New Roman"/>
+          <w:color w:val="2D3B45"/>
+          <w:kern w:val="0"/>
+          <w:sz w:val="24"/>
+          <w:szCs w:val="24"/>
+          <w14:ligatures w14:val="none"/>
+        </w:rPr>
+        <w:lastRenderedPageBreak/>
+        <w:t>covered by the SRS and the larger system of which the product is an element.</w:t>
       </w:r>
       <w:r>
         <w:rPr>
@@ -1453,7 +973,31 @@
           <w:szCs w:val="24"/>
           <w14:ligatures w14:val="none"/>
         </w:rPr>
-        <w:t>specific requirements, but rather should state the reasons why certain specific requirements are later specified</w:t>
+        <w:t xml:space="preserve">specific </w:t>
+      </w:r>
+      <w:proofErr w:type="gramStart"/>
+      <w:r>
+        <w:rPr>
+          <w:rFonts w:ascii="Lato" w:eastAsia="Times New Roman" w:hAnsi="Lato" w:cs="Times New Roman"/>
+          <w:color w:val="2D3B45"/>
+          <w:kern w:val="0"/>
+          <w:sz w:val="24"/>
+          <w:szCs w:val="24"/>
+          <w14:ligatures w14:val="none"/>
+        </w:rPr>
+        <w:t>requirements, but</w:t>
+      </w:r>
+      <w:proofErr w:type="gramEnd"/>
+      <w:r>
+        <w:rPr>
+          <w:rFonts w:ascii="Lato" w:eastAsia="Times New Roman" w:hAnsi="Lato" w:cs="Times New Roman"/>
+          <w:color w:val="2D3B45"/>
+          <w:kern w:val="0"/>
+          <w:sz w:val="24"/>
+          <w:szCs w:val="24"/>
+          <w14:ligatures w14:val="none"/>
+        </w:rPr>
+        <w:t xml:space="preserve"> rather should state the reasons why certain specific requirements are later specified</w:t>
       </w:r>
       <w:r>
         <w:rPr>
@@ -1694,7 +1238,30 @@
           <w14:ligatures w14:val="none"/>
         </w:rPr>
         <w:br/>
-        <w:t>i) quality requirements (e.g., reliability);</w:t>
+      </w:r>
+      <w:proofErr w:type="spellStart"/>
+      <w:r>
+        <w:rPr>
+          <w:rFonts w:ascii="Lato" w:eastAsia="Times New Roman" w:hAnsi="Lato" w:cs="Times New Roman"/>
+          <w:color w:val="2D3B45"/>
+          <w:kern w:val="0"/>
+          <w:sz w:val="24"/>
+          <w:szCs w:val="24"/>
+          <w14:ligatures w14:val="none"/>
+        </w:rPr>
+        <w:t>i</w:t>
+      </w:r>
+      <w:proofErr w:type="spellEnd"/>
+      <w:r>
+        <w:rPr>
+          <w:rFonts w:ascii="Lato" w:eastAsia="Times New Roman" w:hAnsi="Lato" w:cs="Times New Roman"/>
+          <w:color w:val="2D3B45"/>
+          <w:kern w:val="0"/>
+          <w:sz w:val="24"/>
+          <w:szCs w:val="24"/>
+          <w14:ligatures w14:val="none"/>
+        </w:rPr>
+        <w:t>) quality requirements (e.g., reliability);</w:t>
       </w:r>
       <w:r>
         <w:rPr>
@@ -1706,17 +1273,6 @@
           <w14:ligatures w14:val="none"/>
         </w:rPr>
         <w:br/>
-      </w:r>
-      <w:r>
-        <w:rPr>
-          <w:rFonts w:ascii="Lato" w:eastAsia="Times New Roman" w:hAnsi="Lato" w:cs="Times New Roman"/>
-          <w:color w:val="2D3B45"/>
-          <w:kern w:val="0"/>
-          <w:sz w:val="24"/>
-          <w:szCs w:val="24"/>
-          <w14:ligatures w14:val="none"/>
-        </w:rPr>
-        <w:lastRenderedPageBreak/>
         <w:t>j) criticality of the application;</w:t>
       </w:r>
       <w:r>
@@ -2004,7 +1560,19 @@
           <w:szCs w:val="24"/>
           <w14:ligatures w14:val="none"/>
         </w:rPr>
-        <w:t xml:space="preserve"> This does not imply that the software/system design will also be partitioned that way.</w:t>
+        <w:t xml:space="preserve"> This does not imply that the </w:t>
+      </w:r>
+      <w:r>
+        <w:rPr>
+          <w:rFonts w:ascii="Lato" w:eastAsia="Times New Roman" w:hAnsi="Lato" w:cs="Times New Roman"/>
+          <w:color w:val="2D3B45"/>
+          <w:kern w:val="0"/>
+          <w:sz w:val="24"/>
+          <w:szCs w:val="24"/>
+          <w14:ligatures w14:val="none"/>
+        </w:rPr>
+        <w:lastRenderedPageBreak/>
+        <w:t>software/system design will also be partitioned that way.</w:t>
       </w:r>
       <w:r>
         <w:rPr>
@@ -2650,7 +2218,6 @@
           <w:szCs w:val="24"/>
           <w14:ligatures w14:val="none"/>
         </w:rPr>
-        <w:lastRenderedPageBreak/>
         <w:t>◾</w:t>
       </w:r>
       <w:r>
@@ -3119,6 +2686,7 @@
           <w:szCs w:val="24"/>
           <w14:ligatures w14:val="none"/>
         </w:rPr>
+        <w:lastRenderedPageBreak/>
         <w:t xml:space="preserve">3.7 </w:t>
       </w:r>
       <w:r>
@@ -3191,7 +2759,55 @@
           <w:szCs w:val="24"/>
           <w14:ligatures w14:val="none"/>
         </w:rPr>
-        <w:t xml:space="preserve">portability, and many others. In general, any such attribute is termed an “ility” because most end with “ility.” </w:t>
+        <w:t>portability, and many others. In general, any such attribute is termed an “</w:t>
+      </w:r>
+      <w:proofErr w:type="spellStart"/>
+      <w:r>
+        <w:rPr>
+          <w:rFonts w:ascii="Lato" w:eastAsia="Times New Roman" w:hAnsi="Lato" w:cs="Times New Roman"/>
+          <w:color w:val="2D3B45"/>
+          <w:kern w:val="0"/>
+          <w:sz w:val="24"/>
+          <w:szCs w:val="24"/>
+          <w14:ligatures w14:val="none"/>
+        </w:rPr>
+        <w:t>ility</w:t>
+      </w:r>
+      <w:proofErr w:type="spellEnd"/>
+      <w:r>
+        <w:rPr>
+          <w:rFonts w:ascii="Lato" w:eastAsia="Times New Roman" w:hAnsi="Lato" w:cs="Times New Roman"/>
+          <w:color w:val="2D3B45"/>
+          <w:kern w:val="0"/>
+          <w:sz w:val="24"/>
+          <w:szCs w:val="24"/>
+          <w14:ligatures w14:val="none"/>
+        </w:rPr>
+        <w:t>” because most end with “</w:t>
+      </w:r>
+      <w:proofErr w:type="spellStart"/>
+      <w:r>
+        <w:rPr>
+          <w:rFonts w:ascii="Lato" w:eastAsia="Times New Roman" w:hAnsi="Lato" w:cs="Times New Roman"/>
+          <w:color w:val="2D3B45"/>
+          <w:kern w:val="0"/>
+          <w:sz w:val="24"/>
+          <w:szCs w:val="24"/>
+          <w14:ligatures w14:val="none"/>
+        </w:rPr>
+        <w:t>ility</w:t>
+      </w:r>
+      <w:proofErr w:type="spellEnd"/>
+      <w:r>
+        <w:rPr>
+          <w:rFonts w:ascii="Lato" w:eastAsia="Times New Roman" w:hAnsi="Lato" w:cs="Times New Roman"/>
+          <w:color w:val="2D3B45"/>
+          <w:kern w:val="0"/>
+          <w:sz w:val="24"/>
+          <w:szCs w:val="24"/>
+          <w14:ligatures w14:val="none"/>
+        </w:rPr>
+        <w:t xml:space="preserve">.” </w:t>
       </w:r>
       <w:r>
         <w:rPr>
@@ -3213,7 +2829,31 @@
           <w:szCs w:val="24"/>
           <w14:ligatures w14:val="none"/>
         </w:rPr>
-        <w:t xml:space="preserve"> other attributes, such as safety, timeliness, security, and others, are also ilities.</w:t>
+        <w:t xml:space="preserve"> other attributes, such as safety, timeliness, security, and others, are also </w:t>
+      </w:r>
+      <w:proofErr w:type="spellStart"/>
+      <w:r>
+        <w:rPr>
+          <w:rFonts w:ascii="Lato" w:eastAsia="Times New Roman" w:hAnsi="Lato" w:cs="Times New Roman"/>
+          <w:color w:val="2D3B45"/>
+          <w:kern w:val="0"/>
+          <w:sz w:val="24"/>
+          <w:szCs w:val="24"/>
+          <w14:ligatures w14:val="none"/>
+        </w:rPr>
+        <w:t>ilities</w:t>
+      </w:r>
+      <w:proofErr w:type="spellEnd"/>
+      <w:r>
+        <w:rPr>
+          <w:rFonts w:ascii="Lato" w:eastAsia="Times New Roman" w:hAnsi="Lato" w:cs="Times New Roman"/>
+          <w:color w:val="2D3B45"/>
+          <w:kern w:val="0"/>
+          <w:sz w:val="24"/>
+          <w:szCs w:val="24"/>
+          <w14:ligatures w14:val="none"/>
+        </w:rPr>
+        <w:t>.</w:t>
       </w:r>
     </w:p>
     <w:p>
@@ -3589,19 +3229,7 @@
           <w:szCs w:val="24"/>
           <w14:ligatures w14:val="none"/>
         </w:rPr>
-        <w:t xml:space="preserve">: List each of the factors that affect the requirements stated in the SRS. These factors are not design constraints on the </w:t>
-      </w:r>
-      <w:r>
-        <w:rPr>
-          <w:rFonts w:ascii="Lato" w:eastAsia="Times New Roman" w:hAnsi="Lato" w:cs="Times New Roman"/>
-          <w:color w:val="2D3B45"/>
-          <w:kern w:val="0"/>
-          <w:sz w:val="24"/>
-          <w:szCs w:val="24"/>
-          <w14:ligatures w14:val="none"/>
-        </w:rPr>
-        <w:lastRenderedPageBreak/>
-        <w:t>software/system</w:t>
+        <w:t>: List each of the factors that affect the requirements stated in the SRS. These factors are not design constraints on the software/system</w:t>
       </w:r>
       <w:r>
         <w:rPr>
@@ -3696,18 +3324,44 @@
           <w:szCs w:val="24"/>
           <w14:ligatures w14:val="none"/>
         </w:rPr>
-        <w:t xml:space="preserve"> (2 points) </w:t>
-      </w:r>
-      <w:r>
-        <w:rPr>
-          <w:rFonts w:ascii="Lato" w:eastAsia="Times New Roman" w:hAnsi="Lato" w:cs="Times New Roman"/>
-          <w:color w:val="2D3B45"/>
-          <w:kern w:val="0"/>
-          <w:sz w:val="24"/>
-          <w:szCs w:val="24"/>
-          <w14:ligatures w14:val="none"/>
-        </w:rPr>
-        <w:t>: Spell out or define all acronyms and abbreviations used in the documents.</w:t>
+        <w:t xml:space="preserve"> (2 points</w:t>
+      </w:r>
+      <w:proofErr w:type="gramStart"/>
+      <w:r>
+        <w:rPr>
+          <w:rFonts w:ascii="Lato" w:eastAsia="Times New Roman" w:hAnsi="Lato" w:cs="Times New Roman"/>
+          <w:b/>
+          <w:bCs/>
+          <w:color w:val="2D3B45"/>
+          <w:kern w:val="0"/>
+          <w:sz w:val="24"/>
+          <w:szCs w:val="24"/>
+          <w14:ligatures w14:val="none"/>
+        </w:rPr>
+        <w:t xml:space="preserve">) </w:t>
+      </w:r>
+      <w:r>
+        <w:rPr>
+          <w:rFonts w:ascii="Lato" w:eastAsia="Times New Roman" w:hAnsi="Lato" w:cs="Times New Roman"/>
+          <w:color w:val="2D3B45"/>
+          <w:kern w:val="0"/>
+          <w:sz w:val="24"/>
+          <w:szCs w:val="24"/>
+          <w14:ligatures w14:val="none"/>
+        </w:rPr>
+        <w:t>:</w:t>
+      </w:r>
+      <w:proofErr w:type="gramEnd"/>
+      <w:r>
+        <w:rPr>
+          <w:rFonts w:ascii="Lato" w:eastAsia="Times New Roman" w:hAnsi="Lato" w:cs="Times New Roman"/>
+          <w:color w:val="2D3B45"/>
+          <w:kern w:val="0"/>
+          <w:sz w:val="24"/>
+          <w:szCs w:val="24"/>
+          <w14:ligatures w14:val="none"/>
+        </w:rPr>
+        <w:t xml:space="preserve"> Spell out or define all acronyms and abbreviations used in the documents.</w:t>
       </w:r>
     </w:p>
     <w:p>
@@ -3726,7 +3380,7 @@
 </file>
 
 <file path=word/numbering.xml><?xml version="1.0" encoding="utf-8"?>
-<w:numbering xmlns:wpc="http://schemas.microsoft.com/office/word/2010/wordprocessingCanvas" xmlns:cx="http://schemas.microsoft.com/office/drawing/2014/chartex" xmlns:cx1="http://schemas.microsoft.com/office/drawing/2015/9/8/chartex" xmlns:cx2="http://schemas.microsoft.com/office/drawing/2015/10/21/chartex" xmlns:cx3="http://schemas.microsoft.com/office/drawing/2016/5/9/chartex" xmlns:cx4="http://schemas.microsoft.com/office/drawing/2016/5/10/chartex" xmlns:cx5="http://schemas.microsoft.com/office/drawing/2016/5/11/chartex" xmlns:cx6="http://schemas.microsoft.com/office/drawing/2016/5/12/chartex" xmlns:cx7="http://schemas.microsoft.com/office/drawing/2016/5/13/chartex" xmlns:cx8="http://schemas.microsoft.com/office/drawing/2016/5/14/chartex" xmlns:mc="http://schemas.openxmlformats.org/markup-compatibility/2006" xmlns:aink="http://schemas.microsoft.com/office/drawing/2016/ink" xmlns:am3d="http://schemas.microsoft.com/office/drawing/2017/model3d" xmlns:o="urn:schemas-microsoft-com:office:office" xmlns:oel="http://schemas.microsoft.com/office/2019/extlst" xmlns:r="http://schemas.openxmlformats.org/officeDocument/2006/relationships" xmlns:m="http://schemas.openxmlformats.org/officeDocument/2006/math" xmlns:v="urn:schemas-microsoft-com:vml" xmlns:wp14="http://schemas.microsoft.com/office/word/2010/wordprocessingDrawing" xmlns:wp="http://schemas.openxmlformats.org/drawingml/2006/wordprocessingDrawing" xmlns:w10="urn:schemas-microsoft-com:office:word" xmlns:w="http://schemas.openxmlformats.org/wordprocessingml/2006/main" xmlns:w14="http://schemas.microsoft.com/office/word/2010/wordml" xmlns:w15="http://schemas.microsoft.com/office/word/2012/wordml" xmlns:w16cex="http://schemas.microsoft.com/office/word/2018/wordml/cex" xmlns:w16cid="http://schemas.microsoft.com/office/word/2016/wordml/cid" xmlns:w16="http://schemas.microsoft.com/office/word/2018/wordml" xmlns:w16du="http://schemas.microsoft.com/office/word/2023/wordml/word16du" xmlns:w16sdtdh="http://schemas.microsoft.com/office/word/2020/wordml/sdtdatahash" xmlns:w16se="http://schemas.microsoft.com/office/word/2015/wordml/symex" xmlns:wpg="http://schemas.microsoft.com/office/word/2010/wordprocessingGroup" xmlns:wpi="http://schemas.microsoft.com/office/word/2010/wordprocessingInk" xmlns:wne="http://schemas.microsoft.com/office/word/2006/wordml" xmlns:wps="http://schemas.microsoft.com/office/word/2010/wordprocessingShape" mc:Ignorable="w14 w15 w16se w16cid w16 w16cex w16sdtdh w16du wp14">
+<w:numbering xmlns:wpc="http://schemas.microsoft.com/office/word/2010/wordprocessingCanvas" xmlns:cx="http://schemas.microsoft.com/office/drawing/2014/chartex" xmlns:cx1="http://schemas.microsoft.com/office/drawing/2015/9/8/chartex" xmlns:cx2="http://schemas.microsoft.com/office/drawing/2015/10/21/chartex" xmlns:cx3="http://schemas.microsoft.com/office/drawing/2016/5/9/chartex" xmlns:cx4="http://schemas.microsoft.com/office/drawing/2016/5/10/chartex" xmlns:cx5="http://schemas.microsoft.com/office/drawing/2016/5/11/chartex" xmlns:cx6="http://schemas.microsoft.com/office/drawing/2016/5/12/chartex" xmlns:cx7="http://schemas.microsoft.com/office/drawing/2016/5/13/chartex" xmlns:cx8="http://schemas.microsoft.com/office/drawing/2016/5/14/chartex" xmlns:mc="http://schemas.openxmlformats.org/markup-compatibility/2006" xmlns:aink="http://schemas.microsoft.com/office/drawing/2016/ink" xmlns:am3d="http://schemas.microsoft.com/office/drawing/2017/model3d" xmlns:o="urn:schemas-microsoft-com:office:office" xmlns:oel="http://schemas.microsoft.com/office/2019/extlst" xmlns:r="http://schemas.openxmlformats.org/officeDocument/2006/relationships" xmlns:m="http://schemas.openxmlformats.org/officeDocument/2006/math" xmlns:v="urn:schemas-microsoft-com:vml" xmlns:wp14="http://schemas.microsoft.com/office/word/2010/wordprocessingDrawing" xmlns:wp="http://schemas.openxmlformats.org/drawingml/2006/wordprocessingDrawing" xmlns:w10="urn:schemas-microsoft-com:office:word" xmlns:w="http://schemas.openxmlformats.org/wordprocessingml/2006/main" xmlns:w14="http://schemas.microsoft.com/office/word/2010/wordml" xmlns:w15="http://schemas.microsoft.com/office/word/2012/wordml" xmlns:w16cex="http://schemas.microsoft.com/office/word/2018/wordml/cex" xmlns:w16cid="http://schemas.microsoft.com/office/word/2016/wordml/cid" xmlns:w16="http://schemas.microsoft.com/office/word/2018/wordml" xmlns:w16du="http://schemas.microsoft.com/office/word/2023/wordml/word16du" xmlns:w16sdtdh="http://schemas.microsoft.com/office/word/2020/wordml/sdtdatahash" xmlns:w16sdtfl="http://schemas.microsoft.com/office/word/2024/wordml/sdtformatlock" xmlns:w16se="http://schemas.microsoft.com/office/word/2015/wordml/symex" xmlns:wpg="http://schemas.microsoft.com/office/word/2010/wordprocessingGroup" xmlns:wpi="http://schemas.microsoft.com/office/word/2010/wordprocessingInk" xmlns:wne="http://schemas.microsoft.com/office/word/2006/wordml" xmlns:wps="http://schemas.microsoft.com/office/word/2010/wordprocessingShape" mc:Ignorable="w14 w15 w16se w16cid w16 w16cex w16sdtdh w16sdtfl w16du wp14">
   <w:abstractNum w:abstractNumId="0" w15:restartNumberingAfterBreak="0">
     <w:nsid w:val="5BEB0A41"/>
     <w:multiLevelType w:val="multilevel"/>
@@ -4151,7 +3805,7 @@
 </file>
 
 <file path=word/styles.xml><?xml version="1.0" encoding="utf-8"?>
-<w:styles xmlns:mc="http://schemas.openxmlformats.org/markup-compatibility/2006" xmlns:r="http://schemas.openxmlformats.org/officeDocument/2006/relationships" xmlns:w="http://schemas.openxmlformats.org/wordprocessingml/2006/main" xmlns:w14="http://schemas.microsoft.com/office/word/2010/wordml" xmlns:w15="http://schemas.microsoft.com/office/word/2012/wordml" xmlns:w16cex="http://schemas.microsoft.com/office/word/2018/wordml/cex" xmlns:w16cid="http://schemas.microsoft.com/office/word/2016/wordml/cid" xmlns:w16="http://schemas.microsoft.com/office/word/2018/wordml" xmlns:w16du="http://schemas.microsoft.com/office/word/2023/wordml/word16du" xmlns:w16sdtdh="http://schemas.microsoft.com/office/word/2020/wordml/sdtdatahash" xmlns:w16se="http://schemas.microsoft.com/office/word/2015/wordml/symex" mc:Ignorable="w14 w15 w16se w16cid w16 w16cex w16sdtdh w16du">
+<w:styles xmlns:mc="http://schemas.openxmlformats.org/markup-compatibility/2006" xmlns:r="http://schemas.openxmlformats.org/officeDocument/2006/relationships" xmlns:w="http://schemas.openxmlformats.org/wordprocessingml/2006/main" xmlns:w14="http://schemas.microsoft.com/office/word/2010/wordml" xmlns:w15="http://schemas.microsoft.com/office/word/2012/wordml" xmlns:w16cex="http://schemas.microsoft.com/office/word/2018/wordml/cex" xmlns:w16cid="http://schemas.microsoft.com/office/word/2016/wordml/cid" xmlns:w16="http://schemas.microsoft.com/office/word/2018/wordml" xmlns:w16du="http://schemas.microsoft.com/office/word/2023/wordml/word16du" xmlns:w16sdtdh="http://schemas.microsoft.com/office/word/2020/wordml/sdtdatahash" xmlns:w16sdtfl="http://schemas.microsoft.com/office/word/2024/wordml/sdtformatlock" xmlns:w16se="http://schemas.microsoft.com/office/word/2015/wordml/symex" mc:Ignorable="w14 w15 w16se w16cid w16 w16cex w16sdtdh w16sdtfl w16du">
   <w:docDefaults>
     <w:rPrDefault>
       <w:rPr>

</xml_diff>